<commit_message>
bug fix of structure
</commit_message>
<xml_diff>
--- a/docs/Archetecture.docx
+++ b/docs/Archetecture.docx
@@ -7049,7 +7049,7 @@
           <v:shape id="_x0000_i1025" type="#_x0000_t75" style="width:415.15pt;height:295.95pt" o:ole="">
             <v:imagedata r:id="rId8" o:title=""/>
           </v:shape>
-          <o:OLEObject Type="Embed" ProgID="Visio.Drawing.15" ShapeID="_x0000_i1025" DrawAspect="Content" ObjectID="_1520925244" r:id="rId9"/>
+          <o:OLEObject Type="Embed" ProgID="Visio.Drawing.15" ShapeID="_x0000_i1025" DrawAspect="Content" ObjectID="_1520943294" r:id="rId9"/>
         </w:object>
       </w:r>
     </w:p>
@@ -7114,7 +7114,7 @@
           <v:shape id="_x0000_i1026" type="#_x0000_t75" style="width:414.7pt;height:307.65pt" o:ole="">
             <v:imagedata r:id="rId10" o:title=""/>
           </v:shape>
-          <o:OLEObject Type="Embed" ProgID="Visio.Drawing.15" ShapeID="_x0000_i1026" DrawAspect="Content" ObjectID="_1520925245" r:id="rId11"/>
+          <o:OLEObject Type="Embed" ProgID="Visio.Drawing.15" ShapeID="_x0000_i1026" DrawAspect="Content" ObjectID="_1520943295" r:id="rId11"/>
         </w:object>
       </w:r>
     </w:p>
@@ -9774,7 +9774,7 @@
           <v:shape id="_x0000_i1027" type="#_x0000_t75" style="width:415.15pt;height:281pt" o:ole="">
             <v:imagedata r:id="rId12" o:title=""/>
           </v:shape>
-          <o:OLEObject Type="Embed" ProgID="Visio.Drawing.15" ShapeID="_x0000_i1027" DrawAspect="Content" ObjectID="_1520925246" r:id="rId13"/>
+          <o:OLEObject Type="Embed" ProgID="Visio.Drawing.15" ShapeID="_x0000_i1027" DrawAspect="Content" ObjectID="_1520943296" r:id="rId13"/>
         </w:object>
       </w:r>
     </w:p>
@@ -9800,7 +9800,7 @@
           <v:shape id="_x0000_i1028" type="#_x0000_t75" style="width:342.25pt;height:449.3pt" o:ole="">
             <v:imagedata r:id="rId14" o:title=""/>
           </v:shape>
-          <o:OLEObject Type="Embed" ProgID="Visio.Drawing.15" ShapeID="_x0000_i1028" DrawAspect="Content" ObjectID="_1520925247" r:id="rId15"/>
+          <o:OLEObject Type="Embed" ProgID="Visio.Drawing.15" ShapeID="_x0000_i1028" DrawAspect="Content" ObjectID="_1520943297" r:id="rId15"/>
         </w:object>
       </w:r>
     </w:p>
@@ -9811,7 +9811,7 @@
           <v:shape id="_x0000_i1029" type="#_x0000_t75" style="width:365.15pt;height:451.65pt" o:ole="">
             <v:imagedata r:id="rId16" o:title=""/>
           </v:shape>
-          <o:OLEObject Type="Embed" ProgID="Visio.Drawing.15" ShapeID="_x0000_i1029" DrawAspect="Content" ObjectID="_1520925248" r:id="rId17"/>
+          <o:OLEObject Type="Embed" ProgID="Visio.Drawing.15" ShapeID="_x0000_i1029" DrawAspect="Content" ObjectID="_1520943298" r:id="rId17"/>
         </w:object>
       </w:r>
     </w:p>
@@ -9821,7 +9821,7 @@
           <v:shape id="_x0000_i1030" type="#_x0000_t75" style="width:365.15pt;height:554.95pt" o:ole="">
             <v:imagedata r:id="rId18" o:title=""/>
           </v:shape>
-          <o:OLEObject Type="Embed" ProgID="Visio.Drawing.15" ShapeID="_x0000_i1030" DrawAspect="Content" ObjectID="_1520925249" r:id="rId19"/>
+          <o:OLEObject Type="Embed" ProgID="Visio.Drawing.15" ShapeID="_x0000_i1030" DrawAspect="Content" ObjectID="_1520943299" r:id="rId19"/>
         </w:object>
       </w:r>
     </w:p>
@@ -9832,7 +9832,7 @@
           <v:shape id="_x0000_i1031" type="#_x0000_t75" style="width:413.75pt;height:546.1pt" o:ole="">
             <v:imagedata r:id="rId20" o:title=""/>
           </v:shape>
-          <o:OLEObject Type="Embed" ProgID="Visio.Drawing.15" ShapeID="_x0000_i1031" DrawAspect="Content" ObjectID="_1520925250" r:id="rId21"/>
+          <o:OLEObject Type="Embed" ProgID="Visio.Drawing.15" ShapeID="_x0000_i1031" DrawAspect="Content" ObjectID="_1520943300" r:id="rId21"/>
         </w:object>
       </w:r>
     </w:p>
@@ -9842,7 +9842,7 @@
           <v:shape id="_x0000_i1032" type="#_x0000_t75" style="width:342.25pt;height:449.3pt" o:ole="">
             <v:imagedata r:id="rId22" o:title=""/>
           </v:shape>
-          <o:OLEObject Type="Embed" ProgID="Visio.Drawing.15" ShapeID="_x0000_i1032" DrawAspect="Content" ObjectID="_1520925251" r:id="rId23"/>
+          <o:OLEObject Type="Embed" ProgID="Visio.Drawing.15" ShapeID="_x0000_i1032" DrawAspect="Content" ObjectID="_1520943301" r:id="rId23"/>
         </w:object>
       </w:r>
     </w:p>
@@ -10108,80 +10108,10 @@
         <w:lastRenderedPageBreak/>
         <w:t>主要对象</w:t>
       </w:r>
+      <w:bookmarkStart w:id="42" w:name="_GoBack"/>
       <w:bookmarkEnd w:id="40"/>
       <w:bookmarkEnd w:id="41"/>
-    </w:p>
-    <w:p>
-      <w:pPr>
-        <w:pStyle w:val="3"/>
-        <w:rPr>
-          <w:sz w:val="28"/>
-          <w:szCs w:val="28"/>
-        </w:rPr>
-      </w:pPr>
-      <w:bookmarkStart w:id="42" w:name="_Toc446603165"/>
-      <w:r>
-        <w:rPr>
-          <w:rFonts w:hint="eastAsia"/>
-          <w:sz w:val="28"/>
-          <w:szCs w:val="28"/>
-        </w:rPr>
-        <w:t>监控器</w:t>
-      </w:r>
       <w:bookmarkEnd w:id="42"/>
-    </w:p>
-    <w:p>
-      <w:pPr>
-        <w:ind w:firstLine="420"/>
-      </w:pPr>
-      <w:r>
-        <w:rPr>
-          <w:rFonts w:hint="eastAsia"/>
-        </w:rPr>
-        <w:t>监控器，所有</w:t>
-      </w:r>
-      <w:proofErr w:type="gramStart"/>
-      <w:r>
-        <w:rPr>
-          <w:rFonts w:hint="eastAsia"/>
-        </w:rPr>
-        <w:t>解析器</w:t>
-      </w:r>
-      <w:proofErr w:type="gramEnd"/>
-      <w:r>
-        <w:rPr>
-          <w:rFonts w:hint="eastAsia"/>
-        </w:rPr>
-        <w:t>都由监控器统筹，当</w:t>
-      </w:r>
-      <w:proofErr w:type="gramStart"/>
-      <w:r>
-        <w:rPr>
-          <w:rFonts w:hint="eastAsia"/>
-        </w:rPr>
-        <w:t>解析器</w:t>
-      </w:r>
-      <w:proofErr w:type="gramEnd"/>
-      <w:r>
-        <w:rPr>
-          <w:rFonts w:hint="eastAsia"/>
-        </w:rPr>
-        <w:t>出现错误时会根据配置的策略自动重启解析器，重</w:t>
-      </w:r>
-      <w:proofErr w:type="gramStart"/>
-      <w:r>
-        <w:rPr>
-          <w:rFonts w:hint="eastAsia"/>
-        </w:rPr>
-        <w:t>启一定</w:t>
-      </w:r>
-      <w:proofErr w:type="gramEnd"/>
-      <w:r>
-        <w:rPr>
-          <w:rFonts w:hint="eastAsia"/>
-        </w:rPr>
-        <w:t>次数后仍没有解析完成的生成报警日志。</w:t>
-      </w:r>
     </w:p>
     <w:p>
       <w:pPr>
@@ -10449,47 +10379,27 @@
       <w:bookmarkEnd w:id="46"/>
     </w:p>
     <w:p>
-      <w:r>
-        <w:object w:dxaOrig="15856" w:dyaOrig="7381" w14:anchorId="50D22E7C">
-          <v:shape id="_x0000_i1033" type="#_x0000_t75" style="width:414.7pt;height:193.1pt" o:ole="">
+      <w:pPr>
+        <w:rPr>
+          <w:rFonts w:hint="eastAsia"/>
+        </w:rPr>
+      </w:pPr>
+      <w:r>
+        <w:object w:dxaOrig="15886" w:dyaOrig="7531" w14:anchorId="3A73ACB9">
+          <v:shape id="_x0000_i1052" type="#_x0000_t75" style="width:414.7pt;height:196.35pt" o:ole="">
             <v:imagedata r:id="rId24" o:title=""/>
           </v:shape>
-          <o:OLEObject Type="Embed" ProgID="Visio.Drawing.15" ShapeID="_x0000_i1033" DrawAspect="Content" ObjectID="_1520925252" r:id="rId25"/>
+          <o:OLEObject Type="Embed" ProgID="Visio.Drawing.15" ShapeID="_x0000_i1052" DrawAspect="Content" ObjectID="_1520943302" r:id="rId25"/>
         </w:object>
       </w:r>
     </w:p>
     <w:p>
       <w:pPr>
-        <w:jc w:val="center"/>
         <w:rPr>
           <w:sz w:val="15"/>
           <w:szCs w:val="15"/>
         </w:rPr>
       </w:pPr>
-      <w:r>
-        <w:rPr>
-          <w:rFonts w:hint="eastAsia"/>
-          <w:sz w:val="15"/>
-          <w:szCs w:val="15"/>
-        </w:rPr>
-        <w:t>图</w:t>
-      </w:r>
-      <w:r>
-        <w:rPr>
-          <w:rFonts w:hint="eastAsia"/>
-          <w:sz w:val="15"/>
-          <w:szCs w:val="15"/>
-        </w:rPr>
-        <w:t xml:space="preserve">4-1 </w:t>
-      </w:r>
-      <w:r>
-        <w:rPr>
-          <w:rFonts w:hint="eastAsia"/>
-          <w:sz w:val="15"/>
-          <w:szCs w:val="15"/>
-        </w:rPr>
-        <w:t>结构化设计图</w:t>
-      </w:r>
     </w:p>
     <w:p/>
     <w:p>
@@ -10501,6 +10411,7 @@
         <w:rPr>
           <w:rFonts w:hint="eastAsia"/>
         </w:rPr>
+        <w:lastRenderedPageBreak/>
         <w:t>存储</w:t>
       </w:r>
       <w:r>
@@ -10625,21 +10536,19 @@
     <w:p>
       <w:r>
         <w:object w:dxaOrig="12691" w:dyaOrig="10501" w14:anchorId="43612339">
-          <v:shape id="_x0000_i1052" type="#_x0000_t75" style="width:415.15pt;height:343.15pt" o:ole="">
+          <v:shape id="_x0000_i1033" type="#_x0000_t75" style="width:415.15pt;height:343.15pt" o:ole="">
             <v:imagedata r:id="rId26" o:title=""/>
           </v:shape>
-          <o:OLEObject Type="Embed" ProgID="Visio.Drawing.15" ShapeID="_x0000_i1052" DrawAspect="Content" ObjectID="_1520925253" r:id="rId27"/>
+          <o:OLEObject Type="Embed" ProgID="Visio.Drawing.15" ShapeID="_x0000_i1033" DrawAspect="Content" ObjectID="_1520943303" r:id="rId27"/>
         </w:object>
       </w:r>
-      <w:bookmarkStart w:id="50" w:name="_GoBack"/>
-      <w:bookmarkEnd w:id="50"/>
     </w:p>
     <w:p/>
     <w:p>
       <w:pPr>
         <w:pStyle w:val="2"/>
       </w:pPr>
-      <w:bookmarkStart w:id="51" w:name="_Toc446603173"/>
+      <w:bookmarkStart w:id="50" w:name="_Toc446603173"/>
       <w:r>
         <w:rPr>
           <w:rFonts w:hint="eastAsia"/>
@@ -10647,19 +10556,157 @@
         <w:lastRenderedPageBreak/>
         <w:t>主要对象</w:t>
       </w:r>
+      <w:bookmarkEnd w:id="50"/>
+    </w:p>
+    <w:p>
+      <w:pPr>
+        <w:pStyle w:val="3"/>
+      </w:pPr>
+      <w:bookmarkStart w:id="51" w:name="_Toc446603174"/>
+      <w:proofErr w:type="spellStart"/>
+      <w:r>
+        <w:t>MongoDB</w:t>
+      </w:r>
       <w:bookmarkEnd w:id="51"/>
-    </w:p>
+      <w:proofErr w:type="spellEnd"/>
+    </w:p>
+    <w:p>
+      <w:r>
+        <w:rPr>
+          <w:rFonts w:hint="eastAsia"/>
+        </w:rPr>
+        <w:t>定</w:t>
+      </w:r>
+      <w:r>
+        <w:t>义为</w:t>
+      </w:r>
+      <w:r>
+        <w:rPr>
+          <w:rFonts w:hint="eastAsia"/>
+        </w:rPr>
+        <w:t>：</w:t>
+      </w:r>
+      <w:proofErr w:type="spellStart"/>
+      <w:r>
+        <w:rPr>
+          <w:rFonts w:hint="eastAsia"/>
+        </w:rPr>
+        <w:t>MongoDB</w:t>
+      </w:r>
+      <w:proofErr w:type="spellEnd"/>
+      <w:r>
+        <w:rPr>
+          <w:rFonts w:hint="eastAsia"/>
+        </w:rPr>
+        <w:t>的集群服务</w:t>
+      </w:r>
+    </w:p>
+    <w:p/>
     <w:p>
       <w:pPr>
         <w:pStyle w:val="3"/>
       </w:pPr>
-      <w:bookmarkStart w:id="52" w:name="_Toc446603174"/>
-      <w:proofErr w:type="spellStart"/>
-      <w:r>
-        <w:t>MongoDB</w:t>
+      <w:bookmarkStart w:id="52" w:name="_Toc446603175"/>
+      <w:r>
+        <w:rPr>
+          <w:rFonts w:hint="eastAsia"/>
+        </w:rPr>
+        <w:t>MySQL</w:t>
       </w:r>
       <w:bookmarkEnd w:id="52"/>
-      <w:proofErr w:type="spellEnd"/>
+    </w:p>
+    <w:p>
+      <w:r>
+        <w:rPr>
+          <w:rFonts w:hint="eastAsia"/>
+        </w:rPr>
+        <w:t>定义</w:t>
+      </w:r>
+      <w:r>
+        <w:t>为：</w:t>
+      </w:r>
+      <w:r>
+        <w:t>MySQL</w:t>
+      </w:r>
+      <w:r>
+        <w:rPr>
+          <w:rFonts w:hint="eastAsia"/>
+        </w:rPr>
+        <w:t>的集群</w:t>
+      </w:r>
+      <w:r>
+        <w:t>服务</w:t>
+      </w:r>
+      <w:r>
+        <w:rPr>
+          <w:rFonts w:hint="eastAsia"/>
+        </w:rPr>
+        <w:t>，</w:t>
+      </w:r>
+      <w:r>
+        <w:t>主要用于</w:t>
+      </w:r>
+      <w:r>
+        <w:rPr>
+          <w:rFonts w:hint="eastAsia"/>
+        </w:rPr>
+        <w:t>存储配置</w:t>
+      </w:r>
+      <w:r>
+        <w:t>类数据。</w:t>
+      </w:r>
+    </w:p>
+    <w:p>
+      <w:pPr>
+        <w:pStyle w:val="3"/>
+      </w:pPr>
+      <w:bookmarkStart w:id="53" w:name="_Toc446603176"/>
+      <w:r>
+        <w:rPr>
+          <w:rFonts w:hint="eastAsia"/>
+        </w:rPr>
+        <w:t>NFS</w:t>
+      </w:r>
+      <w:bookmarkEnd w:id="53"/>
+    </w:p>
+    <w:p>
+      <w:r>
+        <w:t>定义为：</w:t>
+      </w:r>
+      <w:r>
+        <w:rPr>
+          <w:rFonts w:hint="eastAsia"/>
+        </w:rPr>
+        <w:t>类似本地磁盘</w:t>
+      </w:r>
+      <w:r>
+        <w:t>的</w:t>
+      </w:r>
+      <w:r>
+        <w:rPr>
+          <w:rFonts w:hint="eastAsia"/>
+        </w:rPr>
+        <w:t>网</w:t>
+      </w:r>
+      <w:r>
+        <w:t>络文件系统集群</w:t>
+      </w:r>
+    </w:p>
+    <w:p>
+      <w:pPr>
+        <w:pStyle w:val="3"/>
+      </w:pPr>
+      <w:bookmarkStart w:id="54" w:name="_Toc446603177"/>
+      <w:r>
+        <w:rPr>
+          <w:rFonts w:hint="eastAsia"/>
+        </w:rPr>
+        <w:t>小</w:t>
+      </w:r>
+      <w:r>
+        <w:t>文件</w:t>
+      </w:r>
+      <w:bookmarkEnd w:id="54"/>
     </w:p>
     <w:p>
       <w:r>
@@ -10669,255 +10716,117 @@
         <w:t>定</w:t>
       </w:r>
       <w:r>
-        <w:t>义为</w:t>
-      </w:r>
-      <w:r>
-        <w:rPr>
-          <w:rFonts w:hint="eastAsia"/>
-        </w:rPr>
-        <w:t>：</w:t>
-      </w:r>
-      <w:proofErr w:type="spellStart"/>
-      <w:r>
-        <w:rPr>
-          <w:rFonts w:hint="eastAsia"/>
-        </w:rPr>
-        <w:t>MongoDB</w:t>
-      </w:r>
-      <w:proofErr w:type="spellEnd"/>
-      <w:r>
-        <w:rPr>
-          <w:rFonts w:hint="eastAsia"/>
-        </w:rPr>
-        <w:t>的集群服务</w:t>
-      </w:r>
-    </w:p>
-    <w:p/>
+        <w:t>义</w:t>
+      </w:r>
+      <w:r>
+        <w:rPr>
+          <w:rFonts w:hint="eastAsia"/>
+        </w:rPr>
+        <w:t>：大小在</w:t>
+      </w:r>
+      <w:r>
+        <w:t>(</w:t>
+      </w:r>
+      <w:r>
+        <w:t>0, 10</w:t>
+      </w:r>
+      <w:r>
+        <w:t>0M</w:t>
+      </w:r>
+      <w:r>
+        <w:t>)</w:t>
+      </w:r>
+      <w:r>
+        <w:rPr>
+          <w:rFonts w:hint="eastAsia"/>
+        </w:rPr>
+        <w:t>的</w:t>
+      </w:r>
+      <w:r>
+        <w:t>二进制的</w:t>
+      </w:r>
+      <w:r>
+        <w:rPr>
+          <w:rFonts w:hint="eastAsia"/>
+        </w:rPr>
+        <w:t>文件</w:t>
+      </w:r>
+    </w:p>
     <w:p>
       <w:pPr>
         <w:pStyle w:val="3"/>
       </w:pPr>
-      <w:bookmarkStart w:id="53" w:name="_Toc446603175"/>
-      <w:r>
-        <w:rPr>
-          <w:rFonts w:hint="eastAsia"/>
-        </w:rPr>
-        <w:t>MySQL</w:t>
-      </w:r>
-      <w:bookmarkEnd w:id="53"/>
-    </w:p>
-    <w:p>
-      <w:r>
-        <w:rPr>
-          <w:rFonts w:hint="eastAsia"/>
-        </w:rPr>
-        <w:t>定义</w:t>
-      </w:r>
-      <w:r>
-        <w:t>为：</w:t>
-      </w:r>
-      <w:r>
-        <w:t>MySQL</w:t>
-      </w:r>
-      <w:r>
-        <w:rPr>
-          <w:rFonts w:hint="eastAsia"/>
-        </w:rPr>
-        <w:t>的集群</w:t>
-      </w:r>
-      <w:r>
-        <w:t>服务</w:t>
-      </w:r>
-      <w:r>
-        <w:rPr>
-          <w:rFonts w:hint="eastAsia"/>
-        </w:rPr>
-        <w:t>，</w:t>
-      </w:r>
-      <w:r>
-        <w:t>主要用于</w:t>
-      </w:r>
-      <w:r>
-        <w:rPr>
-          <w:rFonts w:hint="eastAsia"/>
-        </w:rPr>
-        <w:t>存储配置</w:t>
-      </w:r>
-      <w:r>
-        <w:t>类数据。</w:t>
+      <w:bookmarkStart w:id="55" w:name="_Toc446603178"/>
+      <w:r>
+        <w:rPr>
+          <w:rFonts w:hint="eastAsia"/>
+        </w:rPr>
+        <w:t>大</w:t>
+      </w:r>
+      <w:r>
+        <w:t>文件</w:t>
+      </w:r>
+      <w:bookmarkEnd w:id="55"/>
+    </w:p>
+    <w:p>
+      <w:r>
+        <w:rPr>
+          <w:rFonts w:hint="eastAsia"/>
+        </w:rPr>
+        <w:t>定</w:t>
+      </w:r>
+      <w:r>
+        <w:t>义</w:t>
+      </w:r>
+      <w:r>
+        <w:rPr>
+          <w:rFonts w:hint="eastAsia"/>
+        </w:rPr>
+        <w:t>：大小在</w:t>
+      </w:r>
+      <w:r>
+        <w:t>(100M</w:t>
+      </w:r>
+      <w:r>
+        <w:rPr>
+          <w:rFonts w:hint="eastAsia"/>
+        </w:rPr>
+        <w:t>, +</w:t>
+      </w:r>
+      <w:r>
+        <w:t>)</w:t>
+      </w:r>
+      <w:r>
+        <w:rPr>
+          <w:rFonts w:hint="eastAsia"/>
+        </w:rPr>
+        <w:t>的</w:t>
+      </w:r>
+      <w:r>
+        <w:t>二进制的</w:t>
+      </w:r>
+      <w:r>
+        <w:rPr>
+          <w:rFonts w:hint="eastAsia"/>
+        </w:rPr>
+        <w:t>文件</w:t>
       </w:r>
     </w:p>
     <w:p>
       <w:pPr>
         <w:pStyle w:val="3"/>
       </w:pPr>
-      <w:bookmarkStart w:id="54" w:name="_Toc446603176"/>
-      <w:r>
-        <w:rPr>
-          <w:rFonts w:hint="eastAsia"/>
-        </w:rPr>
-        <w:t>NFS</w:t>
-      </w:r>
-      <w:bookmarkEnd w:id="54"/>
-    </w:p>
-    <w:p>
-      <w:r>
-        <w:t>定义为：</w:t>
-      </w:r>
-      <w:r>
-        <w:rPr>
-          <w:rFonts w:hint="eastAsia"/>
-        </w:rPr>
-        <w:t>类似本地磁盘</w:t>
-      </w:r>
-      <w:r>
-        <w:t>的</w:t>
-      </w:r>
-      <w:r>
-        <w:rPr>
-          <w:rFonts w:hint="eastAsia"/>
-        </w:rPr>
-        <w:t>网</w:t>
-      </w:r>
-      <w:r>
-        <w:t>络文件系统集群</w:t>
-      </w:r>
-    </w:p>
-    <w:p>
-      <w:pPr>
-        <w:pStyle w:val="3"/>
-      </w:pPr>
-      <w:bookmarkStart w:id="55" w:name="_Toc446603177"/>
-      <w:r>
-        <w:rPr>
-          <w:rFonts w:hint="eastAsia"/>
-        </w:rPr>
-        <w:t>小</w:t>
-      </w:r>
-      <w:r>
+      <w:bookmarkStart w:id="56" w:name="_Toc446603179"/>
+      <w:r>
+        <w:rPr>
+          <w:rFonts w:hint="eastAsia"/>
+        </w:rPr>
         <w:t>文件</w:t>
       </w:r>
-      <w:bookmarkEnd w:id="55"/>
-    </w:p>
-    <w:p>
-      <w:r>
-        <w:rPr>
-          <w:rFonts w:hint="eastAsia"/>
-        </w:rPr>
-        <w:t>定</w:t>
-      </w:r>
-      <w:r>
-        <w:t>义</w:t>
-      </w:r>
-      <w:r>
-        <w:rPr>
-          <w:rFonts w:hint="eastAsia"/>
-        </w:rPr>
-        <w:t>：大小在</w:t>
-      </w:r>
-      <w:r>
-        <w:t>(</w:t>
-      </w:r>
-      <w:r>
-        <w:t>0, 10</w:t>
-      </w:r>
-      <w:r>
-        <w:t>0M</w:t>
-      </w:r>
-      <w:r>
-        <w:t>)</w:t>
-      </w:r>
-      <w:r>
-        <w:rPr>
-          <w:rFonts w:hint="eastAsia"/>
-        </w:rPr>
-        <w:t>的</w:t>
-      </w:r>
-      <w:r>
-        <w:t>二进制的</w:t>
-      </w:r>
-      <w:r>
-        <w:rPr>
-          <w:rFonts w:hint="eastAsia"/>
-        </w:rPr>
-        <w:t>文件</w:t>
-      </w:r>
-    </w:p>
-    <w:p>
-      <w:pPr>
-        <w:pStyle w:val="3"/>
-      </w:pPr>
-      <w:bookmarkStart w:id="56" w:name="_Toc446603178"/>
-      <w:r>
-        <w:rPr>
-          <w:rFonts w:hint="eastAsia"/>
-        </w:rPr>
-        <w:t>大</w:t>
-      </w:r>
-      <w:r>
-        <w:t>文件</w:t>
+      <w:r>
+        <w:t>索引</w:t>
       </w:r>
       <w:bookmarkEnd w:id="56"/>
-    </w:p>
-    <w:p>
-      <w:r>
-        <w:rPr>
-          <w:rFonts w:hint="eastAsia"/>
-        </w:rPr>
-        <w:t>定</w:t>
-      </w:r>
-      <w:r>
-        <w:t>义</w:t>
-      </w:r>
-      <w:r>
-        <w:rPr>
-          <w:rFonts w:hint="eastAsia"/>
-        </w:rPr>
-        <w:t>：大小在</w:t>
-      </w:r>
-      <w:r>
-        <w:t>(100M</w:t>
-      </w:r>
-      <w:r>
-        <w:rPr>
-          <w:rFonts w:hint="eastAsia"/>
-        </w:rPr>
-        <w:t>, +</w:t>
-      </w:r>
-      <w:r>
-        <w:t>)</w:t>
-      </w:r>
-      <w:r>
-        <w:rPr>
-          <w:rFonts w:hint="eastAsia"/>
-        </w:rPr>
-        <w:t>的</w:t>
-      </w:r>
-      <w:r>
-        <w:t>二进制的</w:t>
-      </w:r>
-      <w:r>
-        <w:rPr>
-          <w:rFonts w:hint="eastAsia"/>
-        </w:rPr>
-        <w:t>文件</w:t>
-      </w:r>
-    </w:p>
-    <w:p>
-      <w:pPr>
-        <w:pStyle w:val="3"/>
-      </w:pPr>
-      <w:bookmarkStart w:id="57" w:name="_Toc446603179"/>
-      <w:r>
-        <w:rPr>
-          <w:rFonts w:hint="eastAsia"/>
-        </w:rPr>
-        <w:t>文件</w:t>
-      </w:r>
-      <w:r>
-        <w:t>索引</w:t>
-      </w:r>
-      <w:bookmarkEnd w:id="57"/>
     </w:p>
     <w:p>
       <w:r>
@@ -11163,7 +11072,7 @@
       <w:pPr>
         <w:pStyle w:val="2"/>
       </w:pPr>
-      <w:bookmarkStart w:id="58" w:name="_Toc446603180"/>
+      <w:bookmarkStart w:id="57" w:name="_Toc446603180"/>
       <w:r>
         <w:rPr>
           <w:rFonts w:hint="eastAsia"/>
@@ -11171,7 +11080,7 @@
         <w:lastRenderedPageBreak/>
         <w:t>流程图</w:t>
       </w:r>
-      <w:bookmarkEnd w:id="58"/>
+      <w:bookmarkEnd w:id="57"/>
     </w:p>
     <w:p>
       <w:r>
@@ -11179,7 +11088,7 @@
           <v:shape id="_x0000_i1034" type="#_x0000_t75" style="width:246.4pt;height:433.4pt" o:ole="">
             <v:imagedata r:id="rId28" o:title=""/>
           </v:shape>
-          <o:OLEObject Type="Embed" ProgID="Visio.Drawing.15" ShapeID="_x0000_i1034" DrawAspect="Content" ObjectID="_1520925254" r:id="rId29"/>
+          <o:OLEObject Type="Embed" ProgID="Visio.Drawing.15" ShapeID="_x0000_i1034" DrawAspect="Content" ObjectID="_1520943304" r:id="rId29"/>
         </w:object>
       </w:r>
     </w:p>
@@ -11189,8 +11098,8 @@
       <w:pPr>
         <w:pStyle w:val="1"/>
       </w:pPr>
-      <w:bookmarkStart w:id="59" w:name="_Toc446579723"/>
-      <w:bookmarkStart w:id="60" w:name="_Toc446603181"/>
+      <w:bookmarkStart w:id="58" w:name="_Toc446579723"/>
+      <w:bookmarkStart w:id="59" w:name="_Toc446603181"/>
       <w:r>
         <w:rPr>
           <w:rFonts w:hint="eastAsia"/>
@@ -11200,23 +11109,23 @@
       <w:r>
         <w:t>层</w:t>
       </w:r>
+      <w:bookmarkEnd w:id="58"/>
       <w:bookmarkEnd w:id="59"/>
+    </w:p>
+    <w:p>
+      <w:pPr>
+        <w:pStyle w:val="2"/>
+      </w:pPr>
+      <w:bookmarkStart w:id="60" w:name="_Toc446579724"/>
+      <w:bookmarkStart w:id="61" w:name="_Toc446603182"/>
+      <w:r>
+        <w:rPr>
+          <w:rFonts w:hint="eastAsia"/>
+        </w:rPr>
+        <w:t>设计目标</w:t>
+      </w:r>
       <w:bookmarkEnd w:id="60"/>
-    </w:p>
-    <w:p>
-      <w:pPr>
-        <w:pStyle w:val="2"/>
-      </w:pPr>
-      <w:bookmarkStart w:id="61" w:name="_Toc446579724"/>
-      <w:bookmarkStart w:id="62" w:name="_Toc446603182"/>
-      <w:r>
-        <w:rPr>
-          <w:rFonts w:hint="eastAsia"/>
-        </w:rPr>
-        <w:t>设计目标</w:t>
-      </w:r>
       <w:bookmarkEnd w:id="61"/>
-      <w:bookmarkEnd w:id="62"/>
     </w:p>
     <w:p>
       <w:pPr>
@@ -11460,23 +11369,49 @@
       <w:pPr>
         <w:pStyle w:val="2"/>
       </w:pPr>
-      <w:bookmarkStart w:id="63" w:name="_Toc446579725"/>
-      <w:bookmarkStart w:id="64" w:name="_Toc446603183"/>
+      <w:bookmarkStart w:id="62" w:name="_Toc446579725"/>
+      <w:bookmarkStart w:id="63" w:name="_Toc446603183"/>
       <w:r>
         <w:rPr>
           <w:rFonts w:hint="eastAsia"/>
         </w:rPr>
         <w:t>主要对象</w:t>
       </w:r>
+      <w:bookmarkEnd w:id="62"/>
       <w:bookmarkEnd w:id="63"/>
+    </w:p>
+    <w:p>
+      <w:pPr>
+        <w:pStyle w:val="2"/>
+      </w:pPr>
+      <w:bookmarkStart w:id="64" w:name="_Toc446579726"/>
+      <w:bookmarkStart w:id="65" w:name="_Toc446603184"/>
+      <w:r>
+        <w:rPr>
+          <w:rFonts w:hint="eastAsia"/>
+        </w:rPr>
+        <w:t>设计</w:t>
+      </w:r>
+      <w:r>
+        <w:t>图</w:t>
+      </w:r>
       <w:bookmarkEnd w:id="64"/>
-    </w:p>
-    <w:p>
-      <w:pPr>
-        <w:pStyle w:val="2"/>
-      </w:pPr>
-      <w:bookmarkStart w:id="65" w:name="_Toc446579726"/>
-      <w:bookmarkStart w:id="66" w:name="_Toc446603184"/>
+      <w:bookmarkEnd w:id="65"/>
+    </w:p>
+    <w:p>
+      <w:pPr>
+        <w:pStyle w:val="3"/>
+      </w:pPr>
+      <w:bookmarkStart w:id="66" w:name="_Toc446579728"/>
+      <w:bookmarkStart w:id="67" w:name="_Toc446603185"/>
+      <w:proofErr w:type="gramStart"/>
+      <w:r>
+        <w:rPr>
+          <w:rFonts w:hint="eastAsia"/>
+        </w:rPr>
+        <w:t>系统层总的</w:t>
+      </w:r>
+      <w:proofErr w:type="gramEnd"/>
       <w:r>
         <w:rPr>
           <w:rFonts w:hint="eastAsia"/>
@@ -11486,34 +11421,8 @@
       <w:r>
         <w:t>图</w:t>
       </w:r>
-      <w:bookmarkEnd w:id="65"/>
       <w:bookmarkEnd w:id="66"/>
-    </w:p>
-    <w:p>
-      <w:pPr>
-        <w:pStyle w:val="3"/>
-      </w:pPr>
-      <w:bookmarkStart w:id="67" w:name="_Toc446579728"/>
-      <w:bookmarkStart w:id="68" w:name="_Toc446603185"/>
-      <w:proofErr w:type="gramStart"/>
-      <w:r>
-        <w:rPr>
-          <w:rFonts w:hint="eastAsia"/>
-        </w:rPr>
-        <w:t>系统层总的</w:t>
-      </w:r>
-      <w:proofErr w:type="gramEnd"/>
-      <w:r>
-        <w:rPr>
-          <w:rFonts w:hint="eastAsia"/>
-        </w:rPr>
-        <w:t>设计</w:t>
-      </w:r>
-      <w:r>
-        <w:t>图</w:t>
-      </w:r>
       <w:bookmarkEnd w:id="67"/>
-      <w:bookmarkEnd w:id="68"/>
     </w:p>
     <w:p>
       <w:r>
@@ -11521,7 +11430,7 @@
           <v:shape id="_x0000_i1035" type="#_x0000_t75" style="width:442.3pt;height:106.6pt" o:ole="">
             <v:imagedata r:id="rId30" o:title=""/>
           </v:shape>
-          <o:OLEObject Type="Embed" ProgID="Visio.Drawing.15" ShapeID="_x0000_i1035" DrawAspect="Content" ObjectID="_1520925255" r:id="rId31"/>
+          <o:OLEObject Type="Embed" ProgID="Visio.Drawing.15" ShapeID="_x0000_i1035" DrawAspect="Content" ObjectID="_1520943305" r:id="rId31"/>
         </w:object>
       </w:r>
     </w:p>
@@ -11538,8 +11447,8 @@
       <w:pPr>
         <w:pStyle w:val="3"/>
       </w:pPr>
-      <w:bookmarkStart w:id="69" w:name="_Toc446579729"/>
-      <w:bookmarkStart w:id="70" w:name="_Toc446603186"/>
+      <w:bookmarkStart w:id="68" w:name="_Toc446579729"/>
+      <w:bookmarkStart w:id="69" w:name="_Toc446603186"/>
       <w:r>
         <w:rPr>
           <w:rFonts w:hint="eastAsia"/>
@@ -11549,8 +11458,8 @@
       <w:r>
         <w:t>内容</w:t>
       </w:r>
+      <w:bookmarkEnd w:id="68"/>
       <w:bookmarkEnd w:id="69"/>
-      <w:bookmarkEnd w:id="70"/>
     </w:p>
     <w:p>
       <w:pPr>
@@ -11640,7 +11549,7 @@
           <v:shape id="_x0000_i1036" type="#_x0000_t75" style="width:332.4pt;height:201.05pt" o:ole="">
             <v:imagedata r:id="rId32" o:title=""/>
           </v:shape>
-          <o:OLEObject Type="Embed" ProgID="Visio.Drawing.15" ShapeID="_x0000_i1036" DrawAspect="Content" ObjectID="_1520925256" r:id="rId33"/>
+          <o:OLEObject Type="Embed" ProgID="Visio.Drawing.15" ShapeID="_x0000_i1036" DrawAspect="Content" ObjectID="_1520943306" r:id="rId33"/>
         </w:object>
       </w:r>
     </w:p>
@@ -11665,7 +11574,7 @@
           <v:shape id="_x0000_i1037" type="#_x0000_t75" style="width:414.7pt;height:315.1pt" o:ole="">
             <v:imagedata r:id="rId34" o:title=""/>
           </v:shape>
-          <o:OLEObject Type="Embed" ProgID="Visio.Drawing.15" ShapeID="_x0000_i1037" DrawAspect="Content" ObjectID="_1520925257" r:id="rId35"/>
+          <o:OLEObject Type="Embed" ProgID="Visio.Drawing.15" ShapeID="_x0000_i1037" DrawAspect="Content" ObjectID="_1520943307" r:id="rId35"/>
         </w:object>
       </w:r>
     </w:p>
@@ -11786,7 +11695,7 @@
           <v:shape id="_x0000_i1038" type="#_x0000_t75" style="width:282.4pt;height:188.9pt" o:ole="">
             <v:imagedata r:id="rId36" o:title=""/>
           </v:shape>
-          <o:OLEObject Type="Embed" ProgID="Visio.Drawing.15" ShapeID="_x0000_i1038" DrawAspect="Content" ObjectID="_1520925258" r:id="rId37"/>
+          <o:OLEObject Type="Embed" ProgID="Visio.Drawing.15" ShapeID="_x0000_i1038" DrawAspect="Content" ObjectID="_1520943308" r:id="rId37"/>
         </w:object>
       </w:r>
     </w:p>
@@ -11808,7 +11717,7 @@
           <v:shape id="_x0000_i1039" type="#_x0000_t75" style="width:414.7pt;height:372.15pt" o:ole="">
             <v:imagedata r:id="rId38" o:title=""/>
           </v:shape>
-          <o:OLEObject Type="Embed" ProgID="Visio.Drawing.15" ShapeID="_x0000_i1039" DrawAspect="Content" ObjectID="_1520925259" r:id="rId39"/>
+          <o:OLEObject Type="Embed" ProgID="Visio.Drawing.15" ShapeID="_x0000_i1039" DrawAspect="Content" ObjectID="_1520943309" r:id="rId39"/>
         </w:object>
       </w:r>
     </w:p>
@@ -11839,7 +11748,7 @@
           <v:shape id="_x0000_i1040" type="#_x0000_t75" style="width:188.9pt;height:452.1pt" o:ole="">
             <v:imagedata r:id="rId40" o:title=""/>
           </v:shape>
-          <o:OLEObject Type="Embed" ProgID="Visio.Drawing.15" ShapeID="_x0000_i1040" DrawAspect="Content" ObjectID="_1520925260" r:id="rId41"/>
+          <o:OLEObject Type="Embed" ProgID="Visio.Drawing.15" ShapeID="_x0000_i1040" DrawAspect="Content" ObjectID="_1520943310" r:id="rId41"/>
         </w:object>
       </w:r>
     </w:p>
@@ -11868,7 +11777,7 @@
           <v:shape id="_x0000_i1041" type="#_x0000_t75" style="width:212.75pt;height:357.2pt" o:ole="">
             <v:imagedata r:id="rId42" o:title=""/>
           </v:shape>
-          <o:OLEObject Type="Embed" ProgID="Visio.Drawing.15" ShapeID="_x0000_i1041" DrawAspect="Content" ObjectID="_1520925261" r:id="rId43"/>
+          <o:OLEObject Type="Embed" ProgID="Visio.Drawing.15" ShapeID="_x0000_i1041" DrawAspect="Content" ObjectID="_1520943311" r:id="rId43"/>
         </w:object>
       </w:r>
     </w:p>
@@ -12006,7 +11915,7 @@
           <v:shape id="_x0000_i1042" type="#_x0000_t75" style="width:354.85pt;height:248.75pt" o:ole="">
             <v:imagedata r:id="rId44" o:title=""/>
           </v:shape>
-          <o:OLEObject Type="Embed" ProgID="Visio.Drawing.15" ShapeID="_x0000_i1042" DrawAspect="Content" ObjectID="_1520925262" r:id="rId45"/>
+          <o:OLEObject Type="Embed" ProgID="Visio.Drawing.15" ShapeID="_x0000_i1042" DrawAspect="Content" ObjectID="_1520943312" r:id="rId45"/>
         </w:object>
       </w:r>
     </w:p>
@@ -12029,7 +11938,7 @@
           <v:shape id="_x0000_i1043" type="#_x0000_t75" style="width:417.05pt;height:434.35pt" o:ole="">
             <v:imagedata r:id="rId46" o:title=""/>
           </v:shape>
-          <o:OLEObject Type="Embed" ProgID="Visio.Drawing.15" ShapeID="_x0000_i1043" DrawAspect="Content" ObjectID="_1520925263" r:id="rId47"/>
+          <o:OLEObject Type="Embed" ProgID="Visio.Drawing.15" ShapeID="_x0000_i1043" DrawAspect="Content" ObjectID="_1520943313" r:id="rId47"/>
         </w:object>
       </w:r>
     </w:p>
@@ -12054,7 +11963,7 @@
           <v:shape id="_x0000_i1044" type="#_x0000_t75" style="width:168.8pt;height:423.6pt" o:ole="">
             <v:imagedata r:id="rId48" o:title=""/>
           </v:shape>
-          <o:OLEObject Type="Embed" ProgID="Visio.Drawing.15" ShapeID="_x0000_i1044" DrawAspect="Content" ObjectID="_1520925264" r:id="rId49"/>
+          <o:OLEObject Type="Embed" ProgID="Visio.Drawing.15" ShapeID="_x0000_i1044" DrawAspect="Content" ObjectID="_1520943314" r:id="rId49"/>
         </w:object>
       </w:r>
     </w:p>
@@ -12080,7 +11989,7 @@
           <v:shape id="_x0000_i1045" type="#_x0000_t75" style="width:191.2pt;height:468.95pt" o:ole="">
             <v:imagedata r:id="rId50" o:title=""/>
           </v:shape>
-          <o:OLEObject Type="Embed" ProgID="Visio.Drawing.15" ShapeID="_x0000_i1045" DrawAspect="Content" ObjectID="_1520925265" r:id="rId51"/>
+          <o:OLEObject Type="Embed" ProgID="Visio.Drawing.15" ShapeID="_x0000_i1045" DrawAspect="Content" ObjectID="_1520943315" r:id="rId51"/>
         </w:object>
       </w:r>
     </w:p>
@@ -12106,7 +12015,7 @@
           <v:shape id="_x0000_i1046" type="#_x0000_t75" style="width:108.95pt;height:410.95pt" o:ole="">
             <v:imagedata r:id="rId52" o:title=""/>
           </v:shape>
-          <o:OLEObject Type="Embed" ProgID="Visio.Drawing.15" ShapeID="_x0000_i1046" DrawAspect="Content" ObjectID="_1520925266" r:id="rId53"/>
+          <o:OLEObject Type="Embed" ProgID="Visio.Drawing.15" ShapeID="_x0000_i1046" DrawAspect="Content" ObjectID="_1520943316" r:id="rId53"/>
         </w:object>
       </w:r>
     </w:p>
@@ -12132,7 +12041,7 @@
           <v:shape id="_x0000_i1047" type="#_x0000_t75" style="width:197.3pt;height:285.65pt" o:ole="">
             <v:imagedata r:id="rId54" o:title=""/>
           </v:shape>
-          <o:OLEObject Type="Embed" ProgID="Visio.Drawing.15" ShapeID="_x0000_i1047" DrawAspect="Content" ObjectID="_1520925267" r:id="rId55"/>
+          <o:OLEObject Type="Embed" ProgID="Visio.Drawing.15" ShapeID="_x0000_i1047" DrawAspect="Content" ObjectID="_1520943317" r:id="rId55"/>
         </w:object>
       </w:r>
     </w:p>
@@ -12198,7 +12107,7 @@
           <v:shape id="_x0000_i1048" type="#_x0000_t75" style="width:494.2pt;height:295.95pt" o:ole="">
             <v:imagedata r:id="rId56" o:title=""/>
           </v:shape>
-          <o:OLEObject Type="Embed" ProgID="Visio.Drawing.15" ShapeID="_x0000_i1048" DrawAspect="Content" ObjectID="_1520925268" r:id="rId57"/>
+          <o:OLEObject Type="Embed" ProgID="Visio.Drawing.15" ShapeID="_x0000_i1048" DrawAspect="Content" ObjectID="_1520943318" r:id="rId57"/>
         </w:object>
       </w:r>
     </w:p>
@@ -12206,7 +12115,7 @@
       <w:pPr>
         <w:pStyle w:val="2"/>
       </w:pPr>
-      <w:bookmarkStart w:id="71" w:name="_Toc446603187"/>
+      <w:bookmarkStart w:id="70" w:name="_Toc446603187"/>
       <w:r>
         <w:rPr>
           <w:rFonts w:hint="eastAsia"/>
@@ -12216,23 +12125,23 @@
       <w:r>
         <w:t>图</w:t>
       </w:r>
+      <w:bookmarkEnd w:id="70"/>
+    </w:p>
+    <w:p>
+      <w:pPr>
+        <w:pStyle w:val="3"/>
+      </w:pPr>
+      <w:bookmarkStart w:id="71" w:name="_Toc446603188"/>
+      <w:r>
+        <w:rPr>
+          <w:rFonts w:hint="eastAsia"/>
+        </w:rPr>
+        <w:t>新建</w:t>
+      </w:r>
+      <w:r>
+        <w:t>配置表流程图</w:t>
+      </w:r>
       <w:bookmarkEnd w:id="71"/>
-    </w:p>
-    <w:p>
-      <w:pPr>
-        <w:pStyle w:val="3"/>
-      </w:pPr>
-      <w:bookmarkStart w:id="72" w:name="_Toc446603188"/>
-      <w:r>
-        <w:rPr>
-          <w:rFonts w:hint="eastAsia"/>
-        </w:rPr>
-        <w:t>新建</w:t>
-      </w:r>
-      <w:r>
-        <w:t>配置表流程图</w:t>
-      </w:r>
-      <w:bookmarkEnd w:id="72"/>
     </w:p>
     <w:p/>
     <w:p>
@@ -12241,7 +12150,7 @@
           <v:shape id="_x0000_i1049" type="#_x0000_t75" style="width:414.7pt;height:760.2pt" o:ole="">
             <v:imagedata r:id="rId58" o:title=""/>
           </v:shape>
-          <o:OLEObject Type="Embed" ProgID="Visio.Drawing.15" ShapeID="_x0000_i1049" DrawAspect="Content" ObjectID="_1520925269" r:id="rId59"/>
+          <o:OLEObject Type="Embed" ProgID="Visio.Drawing.15" ShapeID="_x0000_i1049" DrawAspect="Content" ObjectID="_1520943319" r:id="rId59"/>
         </w:object>
       </w:r>
     </w:p>
@@ -12255,7 +12164,7 @@
       <w:pPr>
         <w:pStyle w:val="3"/>
       </w:pPr>
-      <w:bookmarkStart w:id="73" w:name="_Toc446603189"/>
+      <w:bookmarkStart w:id="72" w:name="_Toc446603189"/>
       <w:r>
         <w:rPr>
           <w:rFonts w:hint="eastAsia"/>
@@ -12265,7 +12174,7 @@
       <w:r>
         <w:t>下载器流程图</w:t>
       </w:r>
-      <w:bookmarkEnd w:id="73"/>
+      <w:bookmarkEnd w:id="72"/>
     </w:p>
     <w:p>
       <w:r>
@@ -12273,7 +12182,7 @@
           <v:shape id="_x0000_i1050" type="#_x0000_t75" style="width:414.7pt;height:570.85pt" o:ole="">
             <v:imagedata r:id="rId60" o:title=""/>
           </v:shape>
-          <o:OLEObject Type="Embed" ProgID="Visio.Drawing.15" ShapeID="_x0000_i1050" DrawAspect="Content" ObjectID="_1520925270" r:id="rId61"/>
+          <o:OLEObject Type="Embed" ProgID="Visio.Drawing.15" ShapeID="_x0000_i1050" DrawAspect="Content" ObjectID="_1520943320" r:id="rId61"/>
         </w:object>
       </w:r>
     </w:p>
@@ -12284,7 +12193,7 @@
       <w:pPr>
         <w:pStyle w:val="3"/>
       </w:pPr>
-      <w:bookmarkStart w:id="74" w:name="_Toc446603190"/>
+      <w:bookmarkStart w:id="73" w:name="_Toc446603190"/>
       <w:r>
         <w:rPr>
           <w:rFonts w:hint="eastAsia"/>
@@ -12295,7 +12204,7 @@
       <w:r>
         <w:t>用户流程图</w:t>
       </w:r>
-      <w:bookmarkEnd w:id="74"/>
+      <w:bookmarkEnd w:id="73"/>
     </w:p>
     <w:p>
       <w:r>
@@ -12303,7 +12212,7 @@
           <v:shape id="_x0000_i1051" type="#_x0000_t75" style="width:267.9pt;height:641pt" o:ole="">
             <v:imagedata r:id="rId62" o:title=""/>
           </v:shape>
-          <o:OLEObject Type="Embed" ProgID="Visio.Drawing.15" ShapeID="_x0000_i1051" DrawAspect="Content" ObjectID="_1520925271" r:id="rId63"/>
+          <o:OLEObject Type="Embed" ProgID="Visio.Drawing.15" ShapeID="_x0000_i1051" DrawAspect="Content" ObjectID="_1520943321" r:id="rId63"/>
         </w:object>
       </w:r>
     </w:p>
@@ -12401,7 +12310,7 @@
                 <w:bCs/>
                 <w:noProof/>
               </w:rPr>
-              <w:t>20</w:t>
+              <w:t>26</w:t>
             </w:r>
             <w:r>
               <w:rPr>
@@ -14862,7 +14771,7 @@
 </file>
 
 <file path=customXml/itemProps1.xml><?xml version="1.0" encoding="utf-8"?>
-<ds:datastoreItem xmlns:ds="http://schemas.openxmlformats.org/officeDocument/2006/customXml" ds:itemID="{CBA19BF8-0F55-475E-89CF-6F9BE7AE0253}">
+<ds:datastoreItem xmlns:ds="http://schemas.openxmlformats.org/officeDocument/2006/customXml" ds:itemID="{24DED137-034A-4CE0-8D1A-B94EEA69A796}">
   <ds:schemaRefs>
     <ds:schemaRef ds:uri="http://schemas.openxmlformats.org/officeDocument/2006/bibliography"/>
   </ds:schemaRefs>

</xml_diff>